<commit_message>
Derp in meetrapport scaling. I NEED SLEEP DAMMIT!
</commit_message>
<xml_diff>
--- a/meetrapporten/working/Meetrapport Scaling.docx
+++ b/meetrapporten/working/Meetrapport Scaling.docx
@@ -15,11 +15,88 @@
         </w:rPr>
         <w:t xml:space="preserve">Meetrapport </w:t>
       </w:r>
-      <w:r>
-        <w:rPr>
-          <w:lang w:val="nl-NL"/>
-        </w:rPr>
-        <w:t>Sca</w:t>
+      <w:proofErr w:type="spellStart"/>
+      <w:r>
+        <w:rPr>
+          <w:lang w:val="nl-NL"/>
+        </w:rPr>
+        <w:t>Scaling</w:t>
+      </w:r>
+      <w:proofErr w:type="spellEnd"/>
+    </w:p>
+    <w:p>
+      <w:pPr>
+        <w:pStyle w:val="Kop2"/>
+        <w:rPr>
+          <w:lang w:val="nl-NL"/>
+        </w:rPr>
+      </w:pPr>
+      <w:r>
+        <w:rPr>
+          <w:lang w:val="nl-NL"/>
+        </w:rPr>
+        <w:t>N</w:t>
+      </w:r>
+      <w:r>
+        <w:rPr>
+          <w:lang w:val="nl-NL"/>
+        </w:rPr>
+        <w:t>amen en datum</w:t>
+      </w:r>
+    </w:p>
+    <w:p>
+      <w:pPr>
+        <w:spacing w:line="240" w:lineRule="auto"/>
+        <w:rPr>
+          <w:lang w:val="nl-NL"/>
+        </w:rPr>
+      </w:pPr>
+      <w:r>
+        <w:rPr>
+          <w:lang w:val="nl-NL"/>
+        </w:rPr>
+        <w:t>1-6-2014</w:t>
+      </w:r>
+    </w:p>
+    <w:p>
+      <w:pPr>
+        <w:spacing w:line="240" w:lineRule="auto"/>
+        <w:rPr>
+          <w:lang w:val="nl-NL"/>
+        </w:rPr>
+      </w:pPr>
+      <w:r>
+        <w:rPr>
+          <w:lang w:val="nl-NL"/>
+        </w:rPr>
+        <w:t>Daan Leijen</w:t>
+      </w:r>
+    </w:p>
+    <w:p>
+      <w:pPr>
+        <w:pStyle w:val="Kop2"/>
+        <w:rPr>
+          <w:lang w:val="nl-NL"/>
+        </w:rPr>
+      </w:pPr>
+      <w:r>
+        <w:rPr>
+          <w:lang w:val="nl-NL"/>
+        </w:rPr>
+        <w:t>Doel</w:t>
+      </w:r>
+    </w:p>
+    <w:p>
+      <w:pPr>
+        <w:rPr>
+          <w:lang w:val="nl-NL"/>
+        </w:rPr>
+      </w:pPr>
+      <w:r>
+        <w:rPr>
+          <w:lang w:val="nl-NL"/>
+        </w:rPr>
+        <w:t xml:space="preserve">Het doel van onze meting is het bekijken van </w:t>
       </w:r>
       <w:bookmarkStart w:id="0" w:name="_GoBack"/>
       <w:bookmarkEnd w:id="0"/>
@@ -27,121 +104,21 @@
         <w:rPr>
           <w:lang w:val="nl-NL"/>
         </w:rPr>
-        <w:t>ling</w:t>
-      </w:r>
-    </w:p>
-    <w:p>
-      <w:pPr>
-        <w:pStyle w:val="Kop2"/>
-        <w:rPr>
-          <w:lang w:val="nl-NL"/>
-        </w:rPr>
-      </w:pPr>
-      <w:r>
-        <w:rPr>
-          <w:lang w:val="nl-NL"/>
-        </w:rPr>
-        <w:t>N</w:t>
-      </w:r>
-      <w:r>
-        <w:rPr>
-          <w:lang w:val="nl-NL"/>
-        </w:rPr>
-        <w:t>amen en datum</w:t>
-      </w:r>
-    </w:p>
-    <w:p>
-      <w:pPr>
-        <w:spacing w:line="240" w:lineRule="auto"/>
-        <w:rPr>
-          <w:lang w:val="nl-NL"/>
-        </w:rPr>
-      </w:pPr>
-      <w:r>
-        <w:rPr>
-          <w:lang w:val="nl-NL"/>
-        </w:rPr>
-        <w:t>1-6-2014</w:t>
-      </w:r>
-    </w:p>
-    <w:p>
-      <w:pPr>
-        <w:spacing w:line="240" w:lineRule="auto"/>
-        <w:rPr>
-          <w:lang w:val="nl-NL"/>
-        </w:rPr>
-      </w:pPr>
-      <w:r>
-        <w:rPr>
-          <w:lang w:val="nl-NL"/>
-        </w:rPr>
-        <w:t>Daan Leijen</w:t>
-      </w:r>
-    </w:p>
-    <w:p>
-      <w:pPr>
-        <w:pStyle w:val="Kop2"/>
-        <w:rPr>
-          <w:lang w:val="nl-NL"/>
-        </w:rPr>
-      </w:pPr>
-      <w:r>
-        <w:rPr>
-          <w:lang w:val="nl-NL"/>
-        </w:rPr>
-        <w:t>Doel</w:t>
-      </w:r>
-    </w:p>
-    <w:p>
-      <w:pPr>
-        <w:rPr>
-          <w:lang w:val="nl-NL"/>
-        </w:rPr>
-      </w:pPr>
-      <w:r>
-        <w:rPr>
-          <w:lang w:val="nl-NL"/>
-        </w:rPr>
-        <w:t>In het implementatieplan stelden wij:</w:t>
-      </w:r>
-    </w:p>
-    <w:p>
-      <w:pPr>
-        <w:pStyle w:val="Citaat"/>
-        <w:rPr>
-          <w:lang w:val="nl-NL"/>
-        </w:rPr>
-      </w:pPr>
-      <w:r>
-        <w:rPr>
-          <w:lang w:val="nl-NL"/>
-        </w:rPr>
-        <w:t>“</w:t>
-      </w:r>
-      <w:r>
-        <w:rPr>
-          <w:lang w:val="nl-NL"/>
-        </w:rPr>
-        <w:t>Ons doel bij deze implementatie is het leveren van een implementatie van zowel de edge detection als de thresholding die betrouwbaardere resultaten levert dan de standaardimplementatie. Hierbij achten we het niet nodig dat de implementatie sneller is dan de bestaande implementatie.</w:t>
-      </w:r>
-      <w:r>
-        <w:rPr>
-          <w:lang w:val="nl-NL"/>
-        </w:rPr>
-        <w:t>”</w:t>
-      </w:r>
-    </w:p>
-    <w:p>
-      <w:pPr>
-        <w:rPr>
-          <w:lang w:val="nl-NL"/>
-        </w:rPr>
-      </w:pPr>
-      <w:r>
-        <w:rPr>
-          <w:lang w:val="nl-NL"/>
-        </w:rPr>
-        <w:t>Het doel van onze meting is als gevolg hiervan het kijken naar de gevolgen van scaling bij verschillende configuraties.</w:t>
+        <w:t xml:space="preserve">de gevolgen van </w:t>
+      </w:r>
+      <w:proofErr w:type="spellStart"/>
+      <w:r>
+        <w:rPr>
+          <w:lang w:val="nl-NL"/>
+        </w:rPr>
+        <w:t>scaling</w:t>
+      </w:r>
+      <w:proofErr w:type="spellEnd"/>
+      <w:r>
+        <w:rPr>
+          <w:lang w:val="nl-NL"/>
+        </w:rPr>
+        <w:t xml:space="preserve"> bij verschillende configuraties.</w:t>
       </w:r>
     </w:p>
     <w:p>
@@ -298,7 +275,21 @@
         <w:rPr>
           <w:lang w:val="nl-NL"/>
         </w:rPr>
-        <w:t>Behalve verschillende instellingen op scaling, laten we de rest van alle programma-instellingen gelijk.</w:t>
+        <w:t xml:space="preserve">Behalve verschillende instellingen op </w:t>
+      </w:r>
+      <w:proofErr w:type="spellStart"/>
+      <w:r>
+        <w:rPr>
+          <w:lang w:val="nl-NL"/>
+        </w:rPr>
+        <w:t>scaling</w:t>
+      </w:r>
+      <w:proofErr w:type="spellEnd"/>
+      <w:r>
+        <w:rPr>
+          <w:lang w:val="nl-NL"/>
+        </w:rPr>
+        <w:t>, laten we de rest van alle programma-instellingen gelijk.</w:t>
       </w:r>
     </w:p>
     <w:p>
@@ -347,8 +338,16 @@
               <w:rPr>
                 <w:lang w:val="nl-NL"/>
               </w:rPr>
-              <w:t>Default scaling</w:t>
+              <w:t xml:space="preserve">Default </w:t>
             </w:r>
+            <w:proofErr w:type="spellStart"/>
+            <w:r>
+              <w:rPr>
+                <w:lang w:val="nl-NL"/>
+              </w:rPr>
+              <w:t>scaling</w:t>
+            </w:r>
+            <w:proofErr w:type="spellEnd"/>
           </w:p>
         </w:tc>
         <w:tc>
@@ -365,8 +364,16 @@
               <w:rPr>
                 <w:lang w:val="nl-NL"/>
               </w:rPr>
-              <w:t>Student: 0.5 scale</w:t>
+              <w:t xml:space="preserve">Student: 0.5 </w:t>
             </w:r>
+            <w:proofErr w:type="spellStart"/>
+            <w:r>
+              <w:rPr>
+                <w:lang w:val="nl-NL"/>
+              </w:rPr>
+              <w:t>scale</w:t>
+            </w:r>
+            <w:proofErr w:type="spellEnd"/>
           </w:p>
         </w:tc>
         <w:tc>
@@ -383,20 +390,16 @@
               <w:rPr>
                 <w:lang w:val="nl-NL"/>
               </w:rPr>
-              <w:t>Student: 0.</w:t>
+              <w:t xml:space="preserve">Student: 0.75 </w:t>
             </w:r>
+            <w:proofErr w:type="spellStart"/>
             <w:r>
               <w:rPr>
                 <w:lang w:val="nl-NL"/>
               </w:rPr>
-              <w:t>7</w:t>
+              <w:t>scale</w:t>
             </w:r>
-            <w:r>
-              <w:rPr>
-                <w:lang w:val="nl-NL"/>
-              </w:rPr>
-              <w:t>5 scale</w:t>
-            </w:r>
+            <w:proofErr w:type="spellEnd"/>
           </w:p>
         </w:tc>
         <w:tc>
@@ -413,14 +416,16 @@
               <w:rPr>
                 <w:lang w:val="nl-NL"/>
               </w:rPr>
-              <w:t>Student: 1.0</w:t>
+              <w:t xml:space="preserve">Student: 1.0 </w:t>
             </w:r>
+            <w:proofErr w:type="spellStart"/>
             <w:r>
               <w:rPr>
                 <w:lang w:val="nl-NL"/>
               </w:rPr>
-              <w:t xml:space="preserve"> scale</w:t>
+              <w:t>scale</w:t>
             </w:r>
+            <w:proofErr w:type="spellEnd"/>
           </w:p>
         </w:tc>
         <w:tc>
@@ -437,20 +442,16 @@
               <w:rPr>
                 <w:lang w:val="nl-NL"/>
               </w:rPr>
-              <w:t>S</w:t>
+              <w:t xml:space="preserve">Student: 1.5 </w:t>
             </w:r>
+            <w:proofErr w:type="spellStart"/>
             <w:r>
               <w:rPr>
                 <w:lang w:val="nl-NL"/>
               </w:rPr>
-              <w:t>tudent: 1</w:t>
+              <w:t>scale</w:t>
             </w:r>
-            <w:r>
-              <w:rPr>
-                <w:lang w:val="nl-NL"/>
-              </w:rPr>
-              <w:t>.5 scale</w:t>
-            </w:r>
+            <w:proofErr w:type="spellEnd"/>
           </w:p>
         </w:tc>
         <w:tc>
@@ -467,20 +468,16 @@
               <w:rPr>
                 <w:lang w:val="nl-NL"/>
               </w:rPr>
-              <w:t xml:space="preserve">Student: </w:t>
+              <w:t xml:space="preserve">Student: 2.0 </w:t>
             </w:r>
+            <w:proofErr w:type="spellStart"/>
             <w:r>
               <w:rPr>
                 <w:lang w:val="nl-NL"/>
               </w:rPr>
-              <w:t>2</w:t>
+              <w:t>scale</w:t>
             </w:r>
-            <w:r>
-              <w:rPr>
-                <w:lang w:val="nl-NL"/>
-              </w:rPr>
-              <w:t>.0 scale</w:t>
-            </w:r>
+            <w:proofErr w:type="spellEnd"/>
           </w:p>
         </w:tc>
       </w:tr>
@@ -635,7 +632,21 @@
         <w:rPr>
           <w:lang w:val="nl-NL"/>
         </w:rPr>
-        <w:t>Behalve een rare uitschieter bij 1.5 scaling (waarschijnlijk een rare afronding ergens, 1.4 en 1.6 bleken het later wel goed te doen) zien we inderdaad dat het opschalen van de afbeelding betere resultaten geeft, maar wel voor tragere filtering zorgt.</w:t>
+        <w:t xml:space="preserve">Behalve een rare uitschieter bij 1.5 </w:t>
+      </w:r>
+      <w:proofErr w:type="spellStart"/>
+      <w:r>
+        <w:rPr>
+          <w:lang w:val="nl-NL"/>
+        </w:rPr>
+        <w:t>scaling</w:t>
+      </w:r>
+      <w:proofErr w:type="spellEnd"/>
+      <w:r>
+        <w:rPr>
+          <w:lang w:val="nl-NL"/>
+        </w:rPr>
+        <w:t xml:space="preserve"> (waarschijnlijk een rare afronding ergens, 1.4 en 1.6 bleken het later wel goed te doen) zien we inderdaad dat het opschalen van de afbeelding betere resultaten geeft, maar wel voor tragere filtering zorgt.</w:t>
       </w:r>
     </w:p>
     <w:p>
@@ -649,7 +660,6 @@
         <w:rPr>
           <w:lang w:val="nl-NL"/>
         </w:rPr>
-        <w:lastRenderedPageBreak/>
         <w:t>E</w:t>
       </w:r>
       <w:r>

</xml_diff>

<commit_message>
Het is niet je slaap, het zijn de alcoholen.
Ikzweer.
</commit_message>
<xml_diff>
--- a/meetrapporten/working/Meetrapport Scaling.docx
+++ b/meetrapporten/working/Meetrapport Scaling.docx
@@ -55,8 +55,10 @@
         <w:rPr>
           <w:lang w:val="nl-NL"/>
         </w:rPr>
-        <w:t>1-6-2014</w:t>
-      </w:r>
+        <w:t>1-6-2015</w:t>
+      </w:r>
+      <w:bookmarkStart w:id="0" w:name="_GoBack"/>
+      <w:bookmarkEnd w:id="0"/>
     </w:p>
     <w:p>
       <w:pPr>
@@ -98,8 +100,6 @@
         </w:rPr>
         <w:t xml:space="preserve">Het doel van onze meting is het bekijken van </w:t>
       </w:r>
-      <w:bookmarkStart w:id="0" w:name="_GoBack"/>
-      <w:bookmarkEnd w:id="0"/>
       <w:r>
         <w:rPr>
           <w:lang w:val="nl-NL"/>

</xml_diff>